<commit_message>
Agenda and materials for DQC 2/17/16 meeting
</commit_message>
<xml_diff>
--- a/docs/DQC_US_0001/DQC_0001.docx
+++ b/docs/DQC_US_0001/DQC_0001.docx
@@ -2136,85 +2136,262 @@
                 <w:highlight w:val="white"/>
                 <w:rtl w:val="0"/>
               </w:rPr>
-              <w:t xml:space="preserve">DQC_0001.56</w:t>
-            </w:r>
-          </w:p>
-        </w:tc>
-        <w:tc>
-          <w:tcPr>
-            <w:tcMar>
-              <w:top w:w="100.0" w:type="dxa"/>
-              <w:left w:w="100.0" w:type="dxa"/>
-              <w:bottom w:w="100.0" w:type="dxa"/>
-              <w:right w:w="100.0" w:type="dxa"/>
-            </w:tcMar>
-          </w:tcPr>
-          <w:p>
-            <w:pPr>
-              <w:widowControl w:val="0"/>
-              <w:spacing w:line="240" w:lineRule="auto"/>
-              <w:contextualSpacing w:val="0"/>
-            </w:pPr>
-            <w:r>
-              <w:rPr>
-                <w:sz w:val="18"/>
-                <w:szCs w:val="18"/>
-                <w:highlight w:val="white"/>
-                <w:rtl w:val="0"/>
-              </w:rPr>
-              <w:t xml:space="preserve">NoncashOrPartNoncashDivestituresByUniqueNameAxis</w:t>
-            </w:r>
-          </w:p>
-        </w:tc>
-        <w:tc>
-          <w:tcPr>
-            <w:tcMar>
-              <w:top w:w="100.0" w:type="dxa"/>
-              <w:left w:w="100.0" w:type="dxa"/>
-              <w:bottom w:w="100.0" w:type="dxa"/>
-              <w:right w:w="100.0" w:type="dxa"/>
-            </w:tcMar>
-          </w:tcPr>
-          <w:p>
-            <w:pPr>
-              <w:widowControl w:val="0"/>
-              <w:spacing w:line="240" w:lineRule="auto"/>
-              <w:contextualSpacing w:val="0"/>
-            </w:pPr>
-            <w:r>
-              <w:rPr>
-                <w:sz w:val="18"/>
-                <w:szCs w:val="18"/>
-                <w:highlight w:val="white"/>
-                <w:rtl w:val="0"/>
-              </w:rPr>
-              <w:t xml:space="preserve">Unique Name [Axis]</w:t>
-            </w:r>
-          </w:p>
-        </w:tc>
-        <w:tc>
-          <w:tcPr>
-            <w:tcMar>
-              <w:top w:w="100.0" w:type="dxa"/>
-              <w:left w:w="100.0" w:type="dxa"/>
-              <w:bottom w:w="100.0" w:type="dxa"/>
-              <w:right w:w="100.0" w:type="dxa"/>
-            </w:tcMar>
-          </w:tcPr>
-          <w:p>
-            <w:pPr>
-              <w:widowControl w:val="0"/>
-              <w:spacing w:line="240" w:lineRule="auto"/>
-              <w:contextualSpacing w:val="0"/>
-            </w:pPr>
-            <w:r>
-              <w:rPr>
-                <w:sz w:val="18"/>
-                <w:szCs w:val="18"/>
-                <w:highlight w:val="white"/>
-                <w:rtl w:val="0"/>
-              </w:rPr>
-              <w:t xml:space="preserve">None</w:t>
+              <w:t xml:space="preserve">DQC_0001.55</w:t>
+            </w:r>
+          </w:p>
+        </w:tc>
+        <w:tc>
+          <w:tcPr>
+            <w:tcMar>
+              <w:top w:w="100.0" w:type="dxa"/>
+              <w:left w:w="100.0" w:type="dxa"/>
+              <w:bottom w:w="100.0" w:type="dxa"/>
+              <w:right w:w="100.0" w:type="dxa"/>
+            </w:tcMar>
+          </w:tcPr>
+          <w:p>
+            <w:pPr>
+              <w:widowControl w:val="0"/>
+              <w:spacing w:line="240" w:lineRule="auto"/>
+              <w:contextualSpacing w:val="0"/>
+            </w:pPr>
+            <w:r>
+              <w:rPr>
+                <w:sz w:val="18"/>
+                <w:szCs w:val="18"/>
+                <w:highlight w:val="white"/>
+                <w:rtl w:val="0"/>
+              </w:rPr>
+              <w:t xml:space="preserve">DebtInstrumentAxis</w:t>
+            </w:r>
+          </w:p>
+        </w:tc>
+        <w:tc>
+          <w:tcPr>
+            <w:tcMar>
+              <w:top w:w="100.0" w:type="dxa"/>
+              <w:left w:w="100.0" w:type="dxa"/>
+              <w:bottom w:w="100.0" w:type="dxa"/>
+              <w:right w:w="100.0" w:type="dxa"/>
+            </w:tcMar>
+          </w:tcPr>
+          <w:p>
+            <w:pPr>
+              <w:widowControl w:val="0"/>
+              <w:spacing w:line="240" w:lineRule="auto"/>
+              <w:contextualSpacing w:val="0"/>
+            </w:pPr>
+            <w:r>
+              <w:rPr>
+                <w:sz w:val="18"/>
+                <w:szCs w:val="18"/>
+                <w:highlight w:val="white"/>
+                <w:rtl w:val="0"/>
+              </w:rPr>
+              <w:t xml:space="preserve">Debt Instrument [Axis]</w:t>
+            </w:r>
+          </w:p>
+        </w:tc>
+        <w:tc>
+          <w:tcPr>
+            <w:tcMar>
+              <w:top w:w="100.0" w:type="dxa"/>
+              <w:left w:w="100.0" w:type="dxa"/>
+              <w:bottom w:w="100.0" w:type="dxa"/>
+              <w:right w:w="100.0" w:type="dxa"/>
+            </w:tcMar>
+          </w:tcPr>
+          <w:p>
+            <w:pPr>
+              <w:widowControl w:val="0"/>
+              <w:spacing w:line="240" w:lineRule="auto"/>
+              <w:contextualSpacing w:val="0"/>
+            </w:pPr>
+            <w:r>
+              <w:rPr>
+                <w:sz w:val="18"/>
+                <w:szCs w:val="18"/>
+                <w:highlight w:val="white"/>
+                <w:rtl w:val="0"/>
+              </w:rPr>
+              <w:t xml:space="preserve">Members defined on the following axis are allowed:</w:t>
+            </w:r>
+          </w:p>
+          <w:p>
+            <w:pPr>
+              <w:keepNext w:val="0"/>
+              <w:keepLines w:val="0"/>
+              <w:widowControl w:val="0"/>
+              <w:spacing w:after="0" w:before="0" w:line="240" w:lineRule="auto"/>
+              <w:ind w:left="0" w:right="0" w:firstLine="0"/>
+              <w:contextualSpacing w:val="0"/>
+              <w:jc w:val="left"/>
+            </w:pPr>
+            <w:r>
+              <w:rPr>
+                <w:rFonts w:ascii="Courier New" w:cs="Courier New" w:eastAsia="Courier New" w:hAnsi="Courier New"/>
+                <w:sz w:val="18"/>
+                <w:szCs w:val="18"/>
+                <w:highlight w:val="white"/>
+                <w:rtl w:val="0"/>
+              </w:rPr>
+              <w:t xml:space="preserve">ShortTermDebtTypeAxis,</w:t>
+            </w:r>
+            <w:r>
+              <w:rPr>
+                <w:rtl w:val="0"/>
+              </w:rPr>
+            </w:r>
+          </w:p>
+          <w:p>
+            <w:pPr>
+              <w:keepNext w:val="0"/>
+              <w:keepLines w:val="0"/>
+              <w:widowControl w:val="0"/>
+              <w:spacing w:after="0" w:before="0" w:line="240" w:lineRule="auto"/>
+              <w:ind w:left="0" w:right="0" w:firstLine="0"/>
+              <w:contextualSpacing w:val="0"/>
+              <w:jc w:val="left"/>
+            </w:pPr>
+            <w:r>
+              <w:rPr>
+                <w:rFonts w:ascii="Courier New" w:cs="Courier New" w:eastAsia="Courier New" w:hAnsi="Courier New"/>
+                <w:sz w:val="18"/>
+                <w:szCs w:val="18"/>
+                <w:highlight w:val="white"/>
+                <w:rtl w:val="0"/>
+              </w:rPr>
+              <w:t xml:space="preserve">LongtermDebtTypeAxis,</w:t>
+            </w:r>
+            <w:r>
+              <w:rPr>
+                <w:rtl w:val="0"/>
+              </w:rPr>
+            </w:r>
+          </w:p>
+          <w:p>
+            <w:pPr>
+              <w:keepNext w:val="0"/>
+              <w:keepLines w:val="0"/>
+              <w:widowControl w:val="0"/>
+              <w:spacing w:after="0" w:before="0" w:line="240" w:lineRule="auto"/>
+              <w:ind w:left="0" w:right="0" w:firstLine="0"/>
+              <w:contextualSpacing w:val="0"/>
+              <w:jc w:val="left"/>
+            </w:pPr>
+            <w:r>
+              <w:rPr>
+                <w:rFonts w:ascii="Courier New" w:cs="Courier New" w:eastAsia="Courier New" w:hAnsi="Courier New"/>
+                <w:sz w:val="18"/>
+                <w:szCs w:val="18"/>
+                <w:highlight w:val="white"/>
+                <w:rtl w:val="0"/>
+              </w:rPr>
+              <w:t xml:space="preserve">CreditFacilityAxis,</w:t>
+            </w:r>
+            <w:r>
+              <w:rPr>
+                <w:rtl w:val="0"/>
+              </w:rPr>
+            </w:r>
+          </w:p>
+          <w:p>
+            <w:pPr>
+              <w:keepNext w:val="0"/>
+              <w:keepLines w:val="0"/>
+              <w:widowControl w:val="0"/>
+              <w:spacing w:after="0" w:before="0" w:line="240" w:lineRule="auto"/>
+              <w:ind w:left="0" w:right="0" w:firstLine="0"/>
+              <w:contextualSpacing w:val="0"/>
+              <w:jc w:val="left"/>
+            </w:pPr>
+            <w:r>
+              <w:rPr>
+                <w:rFonts w:ascii="Courier New" w:cs="Courier New" w:eastAsia="Courier New" w:hAnsi="Courier New"/>
+                <w:sz w:val="18"/>
+                <w:szCs w:val="18"/>
+                <w:highlight w:val="white"/>
+                <w:rtl w:val="0"/>
+              </w:rPr>
+              <w:t xml:space="preserve">ExtinguishmentOfDebtAxis</w:t>
+            </w:r>
+            <w:r>
+              <w:rPr>
+                <w:rFonts w:ascii="Courier New" w:cs="Courier New" w:eastAsia="Courier New" w:hAnsi="Courier New"/>
+                <w:sz w:val="18"/>
+                <w:szCs w:val="18"/>
+                <w:highlight w:val="white"/>
+                <w:vertAlign w:val="superscript"/>
+              </w:rPr>
+              <w:footnoteReference w:customMarkFollows="0" w:id="4"/>
+            </w:r>
+            <w:r>
+              <w:rPr>
+                <w:rtl w:val="0"/>
+              </w:rPr>
+            </w:r>
+          </w:p>
+          <w:p>
+            <w:pPr>
+              <w:keepNext w:val="0"/>
+              <w:keepLines w:val="0"/>
+              <w:widowControl w:val="0"/>
+              <w:spacing w:after="0" w:before="0" w:line="240" w:lineRule="auto"/>
+              <w:ind w:left="0" w:right="0" w:firstLine="0"/>
+              <w:contextualSpacing w:val="0"/>
+              <w:jc w:val="left"/>
+            </w:pPr>
+            <w:r>
+              <w:rPr>
+                <w:rFonts w:ascii="Courier New" w:cs="Courier New" w:eastAsia="Courier New" w:hAnsi="Courier New"/>
+                <w:sz w:val="18"/>
+                <w:szCs w:val="18"/>
+                <w:highlight w:val="white"/>
+                <w:rtl w:val="0"/>
+              </w:rPr>
+              <w:t xml:space="preserve">BorrowingsMember</w:t>
+            </w:r>
+          </w:p>
+          <w:p>
+            <w:pPr>
+              <w:keepNext w:val="0"/>
+              <w:keepLines w:val="0"/>
+              <w:widowControl w:val="0"/>
+              <w:spacing w:after="0" w:before="0" w:line="240" w:lineRule="auto"/>
+              <w:ind w:left="0" w:right="0" w:firstLine="0"/>
+              <w:contextualSpacing w:val="0"/>
+              <w:jc w:val="left"/>
+            </w:pPr>
+            <w:r>
+              <w:rPr>
+                <w:rFonts w:ascii="Courier New" w:cs="Courier New" w:eastAsia="Courier New" w:hAnsi="Courier New"/>
+                <w:sz w:val="18"/>
+                <w:szCs w:val="18"/>
+                <w:highlight w:val="white"/>
+                <w:rtl w:val="0"/>
+              </w:rPr>
+              <w:t xml:space="preserve">SeniorDebtObligationsMember</w:t>
+            </w:r>
+          </w:p>
+          <w:p>
+            <w:pPr>
+              <w:keepNext w:val="0"/>
+              <w:keepLines w:val="0"/>
+              <w:widowControl w:val="0"/>
+              <w:spacing w:after="0" w:before="0" w:line="240" w:lineRule="auto"/>
+              <w:ind w:left="0" w:right="0" w:firstLine="0"/>
+              <w:contextualSpacing w:val="0"/>
+              <w:jc w:val="left"/>
+            </w:pPr>
+            <w:r>
+              <w:rPr>
+                <w:rFonts w:ascii="Courier New" w:cs="Courier New" w:eastAsia="Courier New" w:hAnsi="Courier New"/>
+                <w:sz w:val="18"/>
+                <w:szCs w:val="18"/>
+                <w:highlight w:val="white"/>
+                <w:rtl w:val="0"/>
+              </w:rPr>
+              <w:t xml:space="preserve">TrustPreferredSecuritesMember</w:t>
             </w:r>
           </w:p>
         </w:tc>
@@ -2268,59 +2445,59 @@
                 <w:highlight w:val="white"/>
                 <w:rtl w:val="0"/>
               </w:rPr>
-              <w:t xml:space="preserve">DQC_0001.57</w:t>
-            </w:r>
-          </w:p>
-        </w:tc>
-        <w:tc>
-          <w:tcPr>
-            <w:tcMar>
-              <w:top w:w="100.0" w:type="dxa"/>
-              <w:left w:w="100.0" w:type="dxa"/>
-              <w:bottom w:w="100.0" w:type="dxa"/>
-              <w:right w:w="100.0" w:type="dxa"/>
-            </w:tcMar>
-          </w:tcPr>
-          <w:p>
-            <w:pPr>
-              <w:widowControl w:val="0"/>
-              <w:spacing w:line="240" w:lineRule="auto"/>
-              <w:contextualSpacing w:val="0"/>
-            </w:pPr>
-            <w:r>
-              <w:rPr>
-                <w:sz w:val="18"/>
-                <w:szCs w:val="18"/>
-                <w:highlight w:val="white"/>
-                <w:rtl w:val="0"/>
-              </w:rPr>
-              <w:t xml:space="preserve">ScheduleOfEquityMethodInvestmentEquityMethodInvesteeNameAxis</w:t>
-            </w:r>
-          </w:p>
-        </w:tc>
-        <w:tc>
-          <w:tcPr>
-            <w:tcMar>
-              <w:top w:w="100.0" w:type="dxa"/>
-              <w:left w:w="100.0" w:type="dxa"/>
-              <w:bottom w:w="100.0" w:type="dxa"/>
-              <w:right w:w="100.0" w:type="dxa"/>
-            </w:tcMar>
-          </w:tcPr>
-          <w:p>
-            <w:pPr>
-              <w:widowControl w:val="0"/>
-              <w:spacing w:line="240" w:lineRule="auto"/>
-              <w:contextualSpacing w:val="0"/>
-            </w:pPr>
-            <w:r>
-              <w:rPr>
-                <w:sz w:val="18"/>
-                <w:szCs w:val="18"/>
-                <w:highlight w:val="white"/>
-                <w:rtl w:val="0"/>
-              </w:rPr>
-              <w:t xml:space="preserve">Investment, Name [Axis]</w:t>
+              <w:t xml:space="preserve">DQC_0001.56</w:t>
+            </w:r>
+          </w:p>
+        </w:tc>
+        <w:tc>
+          <w:tcPr>
+            <w:tcMar>
+              <w:top w:w="100.0" w:type="dxa"/>
+              <w:left w:w="100.0" w:type="dxa"/>
+              <w:bottom w:w="100.0" w:type="dxa"/>
+              <w:right w:w="100.0" w:type="dxa"/>
+            </w:tcMar>
+          </w:tcPr>
+          <w:p>
+            <w:pPr>
+              <w:widowControl w:val="0"/>
+              <w:spacing w:line="240" w:lineRule="auto"/>
+              <w:contextualSpacing w:val="0"/>
+            </w:pPr>
+            <w:r>
+              <w:rPr>
+                <w:sz w:val="18"/>
+                <w:szCs w:val="18"/>
+                <w:highlight w:val="white"/>
+                <w:rtl w:val="0"/>
+              </w:rPr>
+              <w:t xml:space="preserve">NoncashOrPartNoncashDivestituresByUniqueNameAxis</w:t>
+            </w:r>
+          </w:p>
+        </w:tc>
+        <w:tc>
+          <w:tcPr>
+            <w:tcMar>
+              <w:top w:w="100.0" w:type="dxa"/>
+              <w:left w:w="100.0" w:type="dxa"/>
+              <w:bottom w:w="100.0" w:type="dxa"/>
+              <w:right w:w="100.0" w:type="dxa"/>
+            </w:tcMar>
+          </w:tcPr>
+          <w:p>
+            <w:pPr>
+              <w:widowControl w:val="0"/>
+              <w:spacing w:line="240" w:lineRule="auto"/>
+              <w:contextualSpacing w:val="0"/>
+            </w:pPr>
+            <w:r>
+              <w:rPr>
+                <w:sz w:val="18"/>
+                <w:szCs w:val="18"/>
+                <w:highlight w:val="white"/>
+                <w:rtl w:val="0"/>
+              </w:rPr>
+              <w:t xml:space="preserve">Unique Name [Axis]</w:t>
             </w:r>
           </w:p>
         </w:tc>
@@ -2347,32 +2524,6 @@
                 <w:rtl w:val="0"/>
               </w:rPr>
               <w:t xml:space="preserve">None</w:t>
-            </w:r>
-            <w:r>
-              <w:rPr>
-                <w:sz w:val="18"/>
-                <w:szCs w:val="18"/>
-                <w:highlight w:val="white"/>
-                <w:vertAlign w:val="superscript"/>
-              </w:rPr>
-              <w:footnoteReference w:customMarkFollows="0" w:id="4"/>
-            </w:r>
-            <w:r>
-              <w:rPr>
-                <w:rtl w:val="0"/>
-              </w:rPr>
-            </w:r>
-          </w:p>
-          <w:p>
-            <w:pPr>
-              <w:widowControl w:val="0"/>
-              <w:spacing w:line="240" w:lineRule="auto"/>
-              <w:contextualSpacing w:val="0"/>
-            </w:pPr>
-            <w:r>
-              <w:rPr>
-                <w:rtl w:val="0"/>
-              </w:rPr>
             </w:r>
           </w:p>
         </w:tc>
@@ -2426,6 +2577,164 @@
                 <w:highlight w:val="white"/>
                 <w:rtl w:val="0"/>
               </w:rPr>
+              <w:t xml:space="preserve">DQC_0001.57</w:t>
+            </w:r>
+          </w:p>
+        </w:tc>
+        <w:tc>
+          <w:tcPr>
+            <w:tcMar>
+              <w:top w:w="100.0" w:type="dxa"/>
+              <w:left w:w="100.0" w:type="dxa"/>
+              <w:bottom w:w="100.0" w:type="dxa"/>
+              <w:right w:w="100.0" w:type="dxa"/>
+            </w:tcMar>
+          </w:tcPr>
+          <w:p>
+            <w:pPr>
+              <w:widowControl w:val="0"/>
+              <w:spacing w:line="240" w:lineRule="auto"/>
+              <w:contextualSpacing w:val="0"/>
+            </w:pPr>
+            <w:r>
+              <w:rPr>
+                <w:sz w:val="18"/>
+                <w:szCs w:val="18"/>
+                <w:highlight w:val="white"/>
+                <w:rtl w:val="0"/>
+              </w:rPr>
+              <w:t xml:space="preserve">ScheduleOfEquityMethodInvestmentEquityMethodInvesteeNameAxis</w:t>
+            </w:r>
+          </w:p>
+        </w:tc>
+        <w:tc>
+          <w:tcPr>
+            <w:tcMar>
+              <w:top w:w="100.0" w:type="dxa"/>
+              <w:left w:w="100.0" w:type="dxa"/>
+              <w:bottom w:w="100.0" w:type="dxa"/>
+              <w:right w:w="100.0" w:type="dxa"/>
+            </w:tcMar>
+          </w:tcPr>
+          <w:p>
+            <w:pPr>
+              <w:widowControl w:val="0"/>
+              <w:spacing w:line="240" w:lineRule="auto"/>
+              <w:contextualSpacing w:val="0"/>
+            </w:pPr>
+            <w:r>
+              <w:rPr>
+                <w:sz w:val="18"/>
+                <w:szCs w:val="18"/>
+                <w:highlight w:val="white"/>
+                <w:rtl w:val="0"/>
+              </w:rPr>
+              <w:t xml:space="preserve">Investment, Name [Axis]</w:t>
+            </w:r>
+          </w:p>
+        </w:tc>
+        <w:tc>
+          <w:tcPr>
+            <w:tcMar>
+              <w:top w:w="100.0" w:type="dxa"/>
+              <w:left w:w="100.0" w:type="dxa"/>
+              <w:bottom w:w="100.0" w:type="dxa"/>
+              <w:right w:w="100.0" w:type="dxa"/>
+            </w:tcMar>
+          </w:tcPr>
+          <w:p>
+            <w:pPr>
+              <w:widowControl w:val="0"/>
+              <w:spacing w:line="240" w:lineRule="auto"/>
+              <w:contextualSpacing w:val="0"/>
+            </w:pPr>
+            <w:r>
+              <w:rPr>
+                <w:sz w:val="18"/>
+                <w:szCs w:val="18"/>
+                <w:highlight w:val="white"/>
+                <w:rtl w:val="0"/>
+              </w:rPr>
+              <w:t xml:space="preserve">None</w:t>
+            </w:r>
+            <w:r>
+              <w:rPr>
+                <w:sz w:val="18"/>
+                <w:szCs w:val="18"/>
+                <w:highlight w:val="white"/>
+                <w:vertAlign w:val="superscript"/>
+              </w:rPr>
+              <w:footnoteReference w:customMarkFollows="0" w:id="5"/>
+            </w:r>
+            <w:r>
+              <w:rPr>
+                <w:rtl w:val="0"/>
+              </w:rPr>
+            </w:r>
+          </w:p>
+          <w:p>
+            <w:pPr>
+              <w:widowControl w:val="0"/>
+              <w:spacing w:line="240" w:lineRule="auto"/>
+              <w:contextualSpacing w:val="0"/>
+            </w:pPr>
+            <w:r>
+              <w:rPr>
+                <w:rtl w:val="0"/>
+              </w:rPr>
+            </w:r>
+          </w:p>
+        </w:tc>
+        <w:tc>
+          <w:tcPr>
+            <w:tcMar>
+              <w:top w:w="100.0" w:type="dxa"/>
+              <w:left w:w="100.0" w:type="dxa"/>
+              <w:bottom w:w="100.0" w:type="dxa"/>
+              <w:right w:w="100.0" w:type="dxa"/>
+            </w:tcMar>
+          </w:tcPr>
+          <w:p>
+            <w:pPr>
+              <w:widowControl w:val="0"/>
+              <w:spacing w:line="240" w:lineRule="auto"/>
+              <w:contextualSpacing w:val="0"/>
+            </w:pPr>
+            <w:r>
+              <w:rPr>
+                <w:sz w:val="18"/>
+                <w:szCs w:val="18"/>
+                <w:highlight w:val="white"/>
+                <w:rtl w:val="0"/>
+              </w:rPr>
+              <w:t xml:space="preserve">Yes</w:t>
+            </w:r>
+          </w:p>
+        </w:tc>
+      </w:tr>
+      <w:tr>
+        <w:tc>
+          <w:tcPr>
+            <w:tcMar>
+              <w:top w:w="100.0" w:type="dxa"/>
+              <w:left w:w="100.0" w:type="dxa"/>
+              <w:bottom w:w="100.0" w:type="dxa"/>
+              <w:right w:w="100.0" w:type="dxa"/>
+            </w:tcMar>
+          </w:tcPr>
+          <w:p>
+            <w:pPr>
+              <w:widowControl w:val="0"/>
+              <w:spacing w:line="240" w:lineRule="auto"/>
+              <w:contextualSpacing w:val="0"/>
+            </w:pPr>
+            <w:r>
+              <w:rPr>
+                <w:sz w:val="18"/>
+                <w:szCs w:val="18"/>
+                <w:highlight w:val="white"/>
+                <w:rtl w:val="0"/>
+              </w:rPr>
               <w:t xml:space="preserve">DQC_0001.58</w:t>
             </w:r>
           </w:p>
@@ -2461,7 +2770,7 @@
                 <w:highlight w:val="white"/>
                 <w:vertAlign w:val="superscript"/>
               </w:rPr>
-              <w:footnoteReference w:customMarkFollows="0" w:id="5"/>
+              <w:footnoteReference w:customMarkFollows="0" w:id="6"/>
             </w:r>
             <w:r>
               <w:rPr>
@@ -3259,7 +3568,7 @@
                 <w:highlight w:val="white"/>
                 <w:vertAlign w:val="superscript"/>
               </w:rPr>
-              <w:footnoteReference w:customMarkFollows="0" w:id="6"/>
+              <w:footnoteReference w:customMarkFollows="0" w:id="7"/>
             </w:r>
             <w:r>
               <w:rPr>
@@ -3709,12 +4018,152 @@
                 <w:highlight w:val="white"/>
                 <w:rtl w:val="0"/>
               </w:rPr>
-              <w:t xml:space="preserve">No</w:t>
-            </w:r>
-            <w:r>
-              <w:rPr>
-                <w:rtl w:val="0"/>
-              </w:rPr>
+              <w:t xml:space="preserve">(See Appendix 5)</w:t>
+            </w:r>
+          </w:p>
+        </w:tc>
+      </w:tr>
+      <w:tr>
+        <w:trPr>
+          <w:trHeight w:val="720" w:hRule="atLeast"/>
+        </w:trPr>
+        <w:tc>
+          <w:tcPr>
+            <w:tcMar>
+              <w:top w:w="100.0" w:type="dxa"/>
+              <w:left w:w="100.0" w:type="dxa"/>
+              <w:bottom w:w="100.0" w:type="dxa"/>
+              <w:right w:w="100.0" w:type="dxa"/>
+            </w:tcMar>
+          </w:tcPr>
+          <w:p>
+            <w:pPr>
+              <w:widowControl w:val="0"/>
+              <w:spacing w:line="240" w:lineRule="auto"/>
+              <w:contextualSpacing w:val="0"/>
+            </w:pPr>
+            <w:r>
+              <w:rPr>
+                <w:sz w:val="18"/>
+                <w:szCs w:val="18"/>
+                <w:highlight w:val="white"/>
+                <w:rtl w:val="0"/>
+              </w:rPr>
+              <w:t xml:space="preserve">DQC_0001.67 _ </w:t>
+            </w:r>
+            <w:r>
+              <w:rPr>
+                <w:b w:val="1"/>
+                <w:sz w:val="18"/>
+                <w:szCs w:val="18"/>
+                <w:highlight w:val="white"/>
+                <w:rtl w:val="0"/>
+              </w:rPr>
+              <w:t xml:space="preserve">ON HOLD</w:t>
+            </w:r>
+          </w:p>
+        </w:tc>
+        <w:tc>
+          <w:tcPr>
+            <w:tcMar>
+              <w:top w:w="100.0" w:type="dxa"/>
+              <w:left w:w="100.0" w:type="dxa"/>
+              <w:bottom w:w="100.0" w:type="dxa"/>
+              <w:right w:w="100.0" w:type="dxa"/>
+            </w:tcMar>
+          </w:tcPr>
+          <w:p>
+            <w:pPr>
+              <w:widowControl w:val="0"/>
+              <w:spacing w:line="240" w:lineRule="auto"/>
+              <w:contextualSpacing w:val="0"/>
+            </w:pPr>
+            <w:r>
+              <w:rPr>
+                <w:sz w:val="18"/>
+                <w:szCs w:val="18"/>
+                <w:highlight w:val="white"/>
+                <w:rtl w:val="0"/>
+              </w:rPr>
+              <w:t xml:space="preserve">LitigationStatusAxis</w:t>
+            </w:r>
+          </w:p>
+        </w:tc>
+        <w:tc>
+          <w:tcPr>
+            <w:tcMar>
+              <w:top w:w="100.0" w:type="dxa"/>
+              <w:left w:w="100.0" w:type="dxa"/>
+              <w:bottom w:w="100.0" w:type="dxa"/>
+              <w:right w:w="100.0" w:type="dxa"/>
+            </w:tcMar>
+          </w:tcPr>
+          <w:p>
+            <w:pPr>
+              <w:widowControl w:val="0"/>
+              <w:spacing w:line="240" w:lineRule="auto"/>
+              <w:contextualSpacing w:val="0"/>
+            </w:pPr>
+            <w:r>
+              <w:rPr>
+                <w:sz w:val="18"/>
+                <w:szCs w:val="18"/>
+                <w:highlight w:val="white"/>
+                <w:rtl w:val="0"/>
+              </w:rPr>
+              <w:t xml:space="preserve">Litigation Status [Axis]</w:t>
+            </w:r>
+          </w:p>
+        </w:tc>
+        <w:tc>
+          <w:tcPr>
+            <w:tcMar>
+              <w:top w:w="100.0" w:type="dxa"/>
+              <w:left w:w="100.0" w:type="dxa"/>
+              <w:bottom w:w="100.0" w:type="dxa"/>
+              <w:right w:w="100.0" w:type="dxa"/>
+            </w:tcMar>
+          </w:tcPr>
+          <w:p>
+            <w:pPr>
+              <w:widowControl w:val="0"/>
+              <w:spacing w:line="240" w:lineRule="auto"/>
+              <w:contextualSpacing w:val="0"/>
+            </w:pPr>
+            <w:r>
+              <w:rPr>
+                <w:sz w:val="18"/>
+                <w:szCs w:val="18"/>
+                <w:highlight w:val="white"/>
+                <w:rtl w:val="0"/>
+              </w:rPr>
+              <w:t xml:space="preserve">Members on this axis defined in the US GAAP Taxonomy</w:t>
+            </w:r>
+          </w:p>
+        </w:tc>
+        <w:tc>
+          <w:tcPr>
+            <w:tcMar>
+              <w:top w:w="100.0" w:type="dxa"/>
+              <w:left w:w="100.0" w:type="dxa"/>
+              <w:bottom w:w="100.0" w:type="dxa"/>
+              <w:right w:w="100.0" w:type="dxa"/>
+            </w:tcMar>
+          </w:tcPr>
+          <w:p>
+            <w:pPr>
+              <w:widowControl w:val="0"/>
+              <w:spacing w:line="240" w:lineRule="auto"/>
+              <w:contextualSpacing w:val="0"/>
+            </w:pPr>
+            <w:r>
+              <w:rPr>
+                <w:sz w:val="18"/>
+                <w:szCs w:val="18"/>
+                <w:highlight w:val="white"/>
+                <w:rtl w:val="0"/>
+              </w:rPr>
+              <w:t xml:space="preserve">Awaiting list of extensions that are valid status.</w:t>
             </w:r>
           </w:p>
         </w:tc>
@@ -3745,111 +4194,201 @@
                 <w:highlight w:val="white"/>
                 <w:rtl w:val="0"/>
               </w:rPr>
-              <w:t xml:space="preserve">DQC_0001.69</w:t>
-            </w:r>
-          </w:p>
-        </w:tc>
-        <w:tc>
-          <w:tcPr>
-            <w:tcMar>
-              <w:top w:w="100.0" w:type="dxa"/>
-              <w:left w:w="100.0" w:type="dxa"/>
-              <w:bottom w:w="100.0" w:type="dxa"/>
-              <w:right w:w="100.0" w:type="dxa"/>
-            </w:tcMar>
-          </w:tcPr>
-          <w:p>
-            <w:pPr>
-              <w:widowControl w:val="0"/>
-              <w:spacing w:line="240" w:lineRule="auto"/>
-              <w:contextualSpacing w:val="0"/>
-            </w:pPr>
-            <w:r>
-              <w:rPr>
-                <w:sz w:val="18"/>
-                <w:szCs w:val="18"/>
-                <w:highlight w:val="white"/>
-                <w:rtl w:val="0"/>
-              </w:rPr>
-              <w:t xml:space="preserve">ProductOrServiceAxis</w:t>
-            </w:r>
-          </w:p>
-        </w:tc>
-        <w:tc>
-          <w:tcPr>
-            <w:tcMar>
-              <w:top w:w="100.0" w:type="dxa"/>
-              <w:left w:w="100.0" w:type="dxa"/>
-              <w:bottom w:w="100.0" w:type="dxa"/>
-              <w:right w:w="100.0" w:type="dxa"/>
-            </w:tcMar>
-          </w:tcPr>
-          <w:p>
-            <w:pPr>
-              <w:widowControl w:val="0"/>
-              <w:spacing w:line="240" w:lineRule="auto"/>
-              <w:contextualSpacing w:val="0"/>
-            </w:pPr>
-            <w:r>
-              <w:rPr>
-                <w:sz w:val="18"/>
-                <w:szCs w:val="18"/>
-                <w:highlight w:val="white"/>
-                <w:rtl w:val="0"/>
-              </w:rPr>
-              <w:t xml:space="preserve">Products and Services [Axis]</w:t>
-            </w:r>
-          </w:p>
-        </w:tc>
-        <w:tc>
-          <w:tcPr>
-            <w:tcMar>
-              <w:top w:w="100.0" w:type="dxa"/>
-              <w:left w:w="100.0" w:type="dxa"/>
-              <w:bottom w:w="100.0" w:type="dxa"/>
-              <w:right w:w="100.0" w:type="dxa"/>
-            </w:tcMar>
-          </w:tcPr>
-          <w:p>
-            <w:pPr>
-              <w:widowControl w:val="0"/>
-              <w:spacing w:line="240" w:lineRule="auto"/>
-              <w:contextualSpacing w:val="0"/>
-            </w:pPr>
-            <w:r>
-              <w:rPr>
-                <w:sz w:val="18"/>
-                <w:szCs w:val="18"/>
-                <w:highlight w:val="white"/>
-                <w:rtl w:val="0"/>
-              </w:rPr>
-              <w:t xml:space="preserve">Members on this axis defined in the US GAAP Taxonomy and the ReinsurancePremiumsForInsuranceCompaniesByProductSegmentAxis axis and the ScheduleOfMalpracticeInsuranceTypeAndTierIdentifierAxis, and the specific members listed in Appendix 4.</w:t>
-            </w:r>
-          </w:p>
-        </w:tc>
-        <w:tc>
-          <w:tcPr>
-            <w:tcMar>
-              <w:top w:w="100.0" w:type="dxa"/>
-              <w:left w:w="100.0" w:type="dxa"/>
-              <w:bottom w:w="100.0" w:type="dxa"/>
-              <w:right w:w="100.0" w:type="dxa"/>
-            </w:tcMar>
-          </w:tcPr>
-          <w:p>
-            <w:pPr>
-              <w:widowControl w:val="0"/>
-              <w:spacing w:line="240" w:lineRule="auto"/>
-              <w:contextualSpacing w:val="0"/>
-            </w:pPr>
-            <w:r>
-              <w:rPr>
-                <w:sz w:val="18"/>
-                <w:szCs w:val="18"/>
-                <w:highlight w:val="white"/>
-                <w:rtl w:val="0"/>
-              </w:rPr>
-              <w:t xml:space="preserve">Yes</w:t>
+              <w:t xml:space="preserve">DQC_0001.68</w:t>
+            </w:r>
+          </w:p>
+          <w:p>
+            <w:pPr>
+              <w:widowControl w:val="0"/>
+              <w:spacing w:line="240" w:lineRule="auto"/>
+              <w:contextualSpacing w:val="0"/>
+            </w:pPr>
+            <w:r>
+              <w:rPr>
+                <w:b w:val="1"/>
+                <w:sz w:val="18"/>
+                <w:szCs w:val="18"/>
+                <w:highlight w:val="white"/>
+                <w:rtl w:val="0"/>
+              </w:rPr>
+              <w:t xml:space="preserve">ON HOLD</w:t>
+            </w:r>
+          </w:p>
+        </w:tc>
+        <w:tc>
+          <w:tcPr>
+            <w:tcMar>
+              <w:top w:w="100.0" w:type="dxa"/>
+              <w:left w:w="100.0" w:type="dxa"/>
+              <w:bottom w:w="100.0" w:type="dxa"/>
+              <w:right w:w="100.0" w:type="dxa"/>
+            </w:tcMar>
+          </w:tcPr>
+          <w:p>
+            <w:pPr>
+              <w:widowControl w:val="0"/>
+              <w:spacing w:line="240" w:lineRule="auto"/>
+              <w:contextualSpacing w:val="0"/>
+            </w:pPr>
+            <w:r>
+              <w:rPr>
+                <w:sz w:val="18"/>
+                <w:szCs w:val="18"/>
+                <w:highlight w:val="white"/>
+                <w:rtl w:val="0"/>
+              </w:rPr>
+              <w:t xml:space="preserve">LitigationCaseAxis</w:t>
+            </w:r>
+          </w:p>
+        </w:tc>
+        <w:tc>
+          <w:tcPr>
+            <w:tcMar>
+              <w:top w:w="100.0" w:type="dxa"/>
+              <w:left w:w="100.0" w:type="dxa"/>
+              <w:bottom w:w="100.0" w:type="dxa"/>
+              <w:right w:w="100.0" w:type="dxa"/>
+            </w:tcMar>
+          </w:tcPr>
+          <w:p>
+            <w:pPr>
+              <w:widowControl w:val="0"/>
+              <w:spacing w:line="240" w:lineRule="auto"/>
+              <w:contextualSpacing w:val="0"/>
+            </w:pPr>
+            <w:r>
+              <w:rPr>
+                <w:sz w:val="18"/>
+                <w:szCs w:val="18"/>
+                <w:highlight w:val="white"/>
+                <w:rtl w:val="0"/>
+              </w:rPr>
+              <w:t xml:space="preserve">Litigation Case [Axis]</w:t>
+            </w:r>
+          </w:p>
+        </w:tc>
+        <w:tc>
+          <w:tcPr>
+            <w:tcMar>
+              <w:top w:w="100.0" w:type="dxa"/>
+              <w:left w:w="100.0" w:type="dxa"/>
+              <w:bottom w:w="100.0" w:type="dxa"/>
+              <w:right w:w="100.0" w:type="dxa"/>
+            </w:tcMar>
+          </w:tcPr>
+          <w:p>
+            <w:pPr>
+              <w:widowControl w:val="0"/>
+              <w:spacing w:line="240" w:lineRule="auto"/>
+              <w:contextualSpacing w:val="0"/>
+            </w:pPr>
+            <w:r>
+              <w:rPr>
+                <w:sz w:val="18"/>
+                <w:szCs w:val="18"/>
+                <w:highlight w:val="white"/>
+                <w:rtl w:val="0"/>
+              </w:rPr>
+              <w:t xml:space="preserve">Members defined on the following axis are allowed:</w:t>
+            </w:r>
+          </w:p>
+          <w:p>
+            <w:pPr>
+              <w:keepNext w:val="0"/>
+              <w:keepLines w:val="0"/>
+              <w:widowControl w:val="0"/>
+              <w:spacing w:after="0" w:before="0" w:line="240" w:lineRule="auto"/>
+              <w:ind w:left="0" w:right="0" w:firstLine="0"/>
+              <w:contextualSpacing w:val="0"/>
+              <w:jc w:val="left"/>
+            </w:pPr>
+            <w:r>
+              <w:rPr>
+                <w:rFonts w:ascii="Courier New" w:cs="Courier New" w:eastAsia="Courier New" w:hAnsi="Courier New"/>
+                <w:sz w:val="18"/>
+                <w:szCs w:val="18"/>
+                <w:highlight w:val="white"/>
+                <w:rtl w:val="0"/>
+              </w:rPr>
+              <w:t xml:space="preserve">LitigationCaseAxis,</w:t>
+            </w:r>
+            <w:r>
+              <w:rPr>
+                <w:rtl w:val="0"/>
+              </w:rPr>
+            </w:r>
+          </w:p>
+          <w:p>
+            <w:pPr>
+              <w:keepNext w:val="0"/>
+              <w:keepLines w:val="0"/>
+              <w:widowControl w:val="0"/>
+              <w:spacing w:after="0" w:before="0" w:line="240" w:lineRule="auto"/>
+              <w:ind w:left="0" w:right="0" w:firstLine="0"/>
+              <w:contextualSpacing w:val="0"/>
+              <w:jc w:val="left"/>
+            </w:pPr>
+            <w:r>
+              <w:rPr>
+                <w:rFonts w:ascii="Courier New" w:cs="Courier New" w:eastAsia="Courier New" w:hAnsi="Courier New"/>
+                <w:sz w:val="18"/>
+                <w:szCs w:val="18"/>
+                <w:highlight w:val="white"/>
+                <w:rtl w:val="0"/>
+              </w:rPr>
+              <w:t xml:space="preserve">LitigationStatusAxis,</w:t>
+            </w:r>
+            <w:r>
+              <w:rPr>
+                <w:rtl w:val="0"/>
+              </w:rPr>
+            </w:r>
+          </w:p>
+          <w:p>
+            <w:pPr>
+              <w:keepNext w:val="0"/>
+              <w:keepLines w:val="0"/>
+              <w:widowControl w:val="0"/>
+              <w:spacing w:after="0" w:before="0" w:line="240" w:lineRule="auto"/>
+              <w:ind w:left="0" w:right="0" w:firstLine="0"/>
+              <w:contextualSpacing w:val="0"/>
+              <w:jc w:val="left"/>
+            </w:pPr>
+            <w:r>
+              <w:rPr>
+                <w:rFonts w:ascii="Courier New" w:cs="Courier New" w:eastAsia="Courier New" w:hAnsi="Courier New"/>
+                <w:sz w:val="18"/>
+                <w:szCs w:val="18"/>
+                <w:highlight w:val="white"/>
+                <w:rtl w:val="0"/>
+              </w:rPr>
+              <w:t xml:space="preserve">LossContingenciesByNatureOfContingencyAxis</w:t>
+            </w:r>
+          </w:p>
+        </w:tc>
+        <w:tc>
+          <w:tcPr>
+            <w:tcMar>
+              <w:top w:w="100.0" w:type="dxa"/>
+              <w:left w:w="100.0" w:type="dxa"/>
+              <w:bottom w:w="100.0" w:type="dxa"/>
+              <w:right w:w="100.0" w:type="dxa"/>
+            </w:tcMar>
+          </w:tcPr>
+          <w:p>
+            <w:pPr>
+              <w:widowControl w:val="0"/>
+              <w:spacing w:line="240" w:lineRule="auto"/>
+              <w:contextualSpacing w:val="0"/>
+            </w:pPr>
+            <w:r>
+              <w:rPr>
+                <w:sz w:val="18"/>
+                <w:szCs w:val="18"/>
+                <w:highlight w:val="white"/>
+                <w:rtl w:val="0"/>
+              </w:rPr>
+              <w:t xml:space="preserve">Yes </w:t>
             </w:r>
           </w:p>
         </w:tc>
@@ -3880,6 +4419,141 @@
                 <w:highlight w:val="white"/>
                 <w:rtl w:val="0"/>
               </w:rPr>
+              <w:t xml:space="preserve">DQC_0001.69</w:t>
+            </w:r>
+          </w:p>
+        </w:tc>
+        <w:tc>
+          <w:tcPr>
+            <w:tcMar>
+              <w:top w:w="100.0" w:type="dxa"/>
+              <w:left w:w="100.0" w:type="dxa"/>
+              <w:bottom w:w="100.0" w:type="dxa"/>
+              <w:right w:w="100.0" w:type="dxa"/>
+            </w:tcMar>
+          </w:tcPr>
+          <w:p>
+            <w:pPr>
+              <w:widowControl w:val="0"/>
+              <w:spacing w:line="240" w:lineRule="auto"/>
+              <w:contextualSpacing w:val="0"/>
+            </w:pPr>
+            <w:r>
+              <w:rPr>
+                <w:sz w:val="18"/>
+                <w:szCs w:val="18"/>
+                <w:highlight w:val="white"/>
+                <w:rtl w:val="0"/>
+              </w:rPr>
+              <w:t xml:space="preserve">ProductOrServiceAxis</w:t>
+            </w:r>
+          </w:p>
+        </w:tc>
+        <w:tc>
+          <w:tcPr>
+            <w:tcMar>
+              <w:top w:w="100.0" w:type="dxa"/>
+              <w:left w:w="100.0" w:type="dxa"/>
+              <w:bottom w:w="100.0" w:type="dxa"/>
+              <w:right w:w="100.0" w:type="dxa"/>
+            </w:tcMar>
+          </w:tcPr>
+          <w:p>
+            <w:pPr>
+              <w:widowControl w:val="0"/>
+              <w:spacing w:line="240" w:lineRule="auto"/>
+              <w:contextualSpacing w:val="0"/>
+            </w:pPr>
+            <w:r>
+              <w:rPr>
+                <w:sz w:val="18"/>
+                <w:szCs w:val="18"/>
+                <w:highlight w:val="white"/>
+                <w:rtl w:val="0"/>
+              </w:rPr>
+              <w:t xml:space="preserve">Products and Services [Axis]</w:t>
+            </w:r>
+          </w:p>
+        </w:tc>
+        <w:tc>
+          <w:tcPr>
+            <w:tcMar>
+              <w:top w:w="100.0" w:type="dxa"/>
+              <w:left w:w="100.0" w:type="dxa"/>
+              <w:bottom w:w="100.0" w:type="dxa"/>
+              <w:right w:w="100.0" w:type="dxa"/>
+            </w:tcMar>
+          </w:tcPr>
+          <w:p>
+            <w:pPr>
+              <w:widowControl w:val="0"/>
+              <w:spacing w:line="240" w:lineRule="auto"/>
+              <w:contextualSpacing w:val="0"/>
+            </w:pPr>
+            <w:r>
+              <w:rPr>
+                <w:sz w:val="18"/>
+                <w:szCs w:val="18"/>
+                <w:highlight w:val="white"/>
+                <w:rtl w:val="0"/>
+              </w:rPr>
+              <w:t xml:space="preserve">Members on this axis defined in the US GAAP Taxonomy and the ReinsurancePremiumsForInsuranceCompaniesByProductSegmentAxis axis and the ScheduleOfMalpracticeInsuranceTypeAndTierIdentifierAxis, and the specific members listed in Appendix 4.</w:t>
+            </w:r>
+          </w:p>
+        </w:tc>
+        <w:tc>
+          <w:tcPr>
+            <w:tcMar>
+              <w:top w:w="100.0" w:type="dxa"/>
+              <w:left w:w="100.0" w:type="dxa"/>
+              <w:bottom w:w="100.0" w:type="dxa"/>
+              <w:right w:w="100.0" w:type="dxa"/>
+            </w:tcMar>
+          </w:tcPr>
+          <w:p>
+            <w:pPr>
+              <w:widowControl w:val="0"/>
+              <w:spacing w:line="240" w:lineRule="auto"/>
+              <w:contextualSpacing w:val="0"/>
+            </w:pPr>
+            <w:r>
+              <w:rPr>
+                <w:sz w:val="18"/>
+                <w:szCs w:val="18"/>
+                <w:highlight w:val="white"/>
+                <w:rtl w:val="0"/>
+              </w:rPr>
+              <w:t xml:space="preserve">Yes</w:t>
+            </w:r>
+          </w:p>
+        </w:tc>
+      </w:tr>
+      <w:tr>
+        <w:trPr>
+          <w:trHeight w:val="860" w:hRule="atLeast"/>
+        </w:trPr>
+        <w:tc>
+          <w:tcPr>
+            <w:tcMar>
+              <w:top w:w="100.0" w:type="dxa"/>
+              <w:left w:w="100.0" w:type="dxa"/>
+              <w:bottom w:w="100.0" w:type="dxa"/>
+              <w:right w:w="100.0" w:type="dxa"/>
+            </w:tcMar>
+          </w:tcPr>
+          <w:p>
+            <w:pPr>
+              <w:widowControl w:val="0"/>
+              <w:spacing w:line="240" w:lineRule="auto"/>
+              <w:contextualSpacing w:val="0"/>
+            </w:pPr>
+            <w:r>
+              <w:rPr>
+                <w:sz w:val="18"/>
+                <w:szCs w:val="18"/>
+                <w:highlight w:val="white"/>
+                <w:rtl w:val="0"/>
+              </w:rPr>
               <w:t xml:space="preserve">DQC_0001.70</w:t>
             </w:r>
           </w:p>
@@ -3958,7 +4632,410 @@
                 <w:highlight w:val="white"/>
                 <w:rtl w:val="0"/>
               </w:rPr>
-              <w:t xml:space="preserve">Members on this axis defined in the US GAAP Taxonomy.  Include combinations of eliminations and other.</w:t>
+              <w:t xml:space="preserve">Members on this axis defined in the US GAAP Taxonomy.  Include combinations.</w:t>
+            </w:r>
+          </w:p>
+        </w:tc>
+        <w:tc>
+          <w:tcPr>
+            <w:tcMar>
+              <w:top w:w="100.0" w:type="dxa"/>
+              <w:left w:w="100.0" w:type="dxa"/>
+              <w:bottom w:w="100.0" w:type="dxa"/>
+              <w:right w:w="100.0" w:type="dxa"/>
+            </w:tcMar>
+          </w:tcPr>
+          <w:p>
+            <w:pPr>
+              <w:widowControl w:val="0"/>
+              <w:spacing w:line="240" w:lineRule="auto"/>
+              <w:contextualSpacing w:val="0"/>
+            </w:pPr>
+            <w:r>
+              <w:rPr>
+                <w:sz w:val="18"/>
+                <w:szCs w:val="18"/>
+                <w:highlight w:val="white"/>
+                <w:rtl w:val="0"/>
+              </w:rPr>
+              <w:t xml:space="preserve">Yes (Combinations only)</w:t>
+            </w:r>
+          </w:p>
+        </w:tc>
+      </w:tr>
+      <w:tr>
+        <w:trPr>
+          <w:trHeight w:val="860" w:hRule="atLeast"/>
+        </w:trPr>
+        <w:tc>
+          <w:tcPr>
+            <w:tcMar>
+              <w:top w:w="100.0" w:type="dxa"/>
+              <w:left w:w="100.0" w:type="dxa"/>
+              <w:bottom w:w="100.0" w:type="dxa"/>
+              <w:right w:w="100.0" w:type="dxa"/>
+            </w:tcMar>
+          </w:tcPr>
+          <w:p>
+            <w:pPr>
+              <w:widowControl w:val="0"/>
+              <w:spacing w:line="240" w:lineRule="auto"/>
+              <w:contextualSpacing w:val="0"/>
+            </w:pPr>
+            <w:r>
+              <w:rPr>
+                <w:sz w:val="18"/>
+                <w:szCs w:val="18"/>
+                <w:highlight w:val="white"/>
+                <w:rtl w:val="0"/>
+              </w:rPr>
+              <w:t xml:space="preserve">DQC_0001.71</w:t>
+            </w:r>
+          </w:p>
+        </w:tc>
+        <w:tc>
+          <w:tcPr>
+            <w:tcMar>
+              <w:top w:w="100.0" w:type="dxa"/>
+              <w:left w:w="100.0" w:type="dxa"/>
+              <w:bottom w:w="100.0" w:type="dxa"/>
+              <w:right w:w="100.0" w:type="dxa"/>
+            </w:tcMar>
+          </w:tcPr>
+          <w:p>
+            <w:pPr>
+              <w:widowControl w:val="0"/>
+              <w:spacing w:line="240" w:lineRule="auto"/>
+              <w:contextualSpacing w:val="0"/>
+            </w:pPr>
+            <w:r>
+              <w:rPr>
+                <w:sz w:val="18"/>
+                <w:szCs w:val="18"/>
+                <w:highlight w:val="white"/>
+                <w:rtl w:val="0"/>
+              </w:rPr>
+              <w:t xml:space="preserve">DefinedBenefitPlanByPlanAssetCategoriesAxis</w:t>
+            </w:r>
+          </w:p>
+        </w:tc>
+        <w:tc>
+          <w:tcPr>
+            <w:tcMar>
+              <w:top w:w="100.0" w:type="dxa"/>
+              <w:left w:w="100.0" w:type="dxa"/>
+              <w:bottom w:w="100.0" w:type="dxa"/>
+              <w:right w:w="100.0" w:type="dxa"/>
+            </w:tcMar>
+          </w:tcPr>
+          <w:p>
+            <w:pPr>
+              <w:widowControl w:val="0"/>
+              <w:spacing w:line="240" w:lineRule="auto"/>
+              <w:contextualSpacing w:val="0"/>
+            </w:pPr>
+            <w:r>
+              <w:rPr>
+                <w:sz w:val="18"/>
+                <w:szCs w:val="18"/>
+                <w:highlight w:val="white"/>
+                <w:rtl w:val="0"/>
+              </w:rPr>
+              <w:t xml:space="preserve">Defined Benefit Plan, Asset Categories [Axis]</w:t>
+            </w:r>
+          </w:p>
+        </w:tc>
+        <w:tc>
+          <w:tcPr>
+            <w:tcMar>
+              <w:top w:w="100.0" w:type="dxa"/>
+              <w:left w:w="100.0" w:type="dxa"/>
+              <w:bottom w:w="100.0" w:type="dxa"/>
+              <w:right w:w="100.0" w:type="dxa"/>
+            </w:tcMar>
+          </w:tcPr>
+          <w:p>
+            <w:pPr>
+              <w:widowControl w:val="0"/>
+              <w:spacing w:line="240" w:lineRule="auto"/>
+              <w:contextualSpacing w:val="0"/>
+            </w:pPr>
+            <w:r>
+              <w:rPr>
+                <w:sz w:val="18"/>
+                <w:szCs w:val="18"/>
+                <w:highlight w:val="white"/>
+                <w:rtl w:val="0"/>
+              </w:rPr>
+              <w:t xml:space="preserve">Cannot include members of DefinedBenefitPlansDisclosuresDefinedBenefitPlansAxis</w:t>
+            </w:r>
+          </w:p>
+        </w:tc>
+        <w:tc>
+          <w:tcPr>
+            <w:tcMar>
+              <w:top w:w="100.0" w:type="dxa"/>
+              <w:left w:w="100.0" w:type="dxa"/>
+              <w:bottom w:w="100.0" w:type="dxa"/>
+              <w:right w:w="100.0" w:type="dxa"/>
+            </w:tcMar>
+          </w:tcPr>
+          <w:p>
+            <w:pPr>
+              <w:widowControl w:val="0"/>
+              <w:spacing w:line="240" w:lineRule="auto"/>
+              <w:contextualSpacing w:val="0"/>
+            </w:pPr>
+            <w:r>
+              <w:rPr>
+                <w:sz w:val="18"/>
+                <w:szCs w:val="18"/>
+                <w:highlight w:val="white"/>
+                <w:rtl w:val="0"/>
+              </w:rPr>
+              <w:t xml:space="preserve">Yes</w:t>
+            </w:r>
+          </w:p>
+        </w:tc>
+      </w:tr>
+      <w:tr>
+        <w:trPr>
+          <w:trHeight w:val="860" w:hRule="atLeast"/>
+        </w:trPr>
+        <w:tc>
+          <w:tcPr>
+            <w:tcMar>
+              <w:top w:w="100.0" w:type="dxa"/>
+              <w:left w:w="100.0" w:type="dxa"/>
+              <w:bottom w:w="100.0" w:type="dxa"/>
+              <w:right w:w="100.0" w:type="dxa"/>
+            </w:tcMar>
+          </w:tcPr>
+          <w:p>
+            <w:pPr>
+              <w:widowControl w:val="0"/>
+              <w:spacing w:line="240" w:lineRule="auto"/>
+              <w:contextualSpacing w:val="0"/>
+            </w:pPr>
+            <w:r>
+              <w:rPr>
+                <w:sz w:val="18"/>
+                <w:szCs w:val="18"/>
+                <w:highlight w:val="white"/>
+                <w:rtl w:val="0"/>
+              </w:rPr>
+              <w:t xml:space="preserve">DQC_0001.72</w:t>
+            </w:r>
+          </w:p>
+        </w:tc>
+        <w:tc>
+          <w:tcPr>
+            <w:tcMar>
+              <w:top w:w="100.0" w:type="dxa"/>
+              <w:left w:w="100.0" w:type="dxa"/>
+              <w:bottom w:w="100.0" w:type="dxa"/>
+              <w:right w:w="100.0" w:type="dxa"/>
+            </w:tcMar>
+          </w:tcPr>
+          <w:p>
+            <w:pPr>
+              <w:widowControl w:val="0"/>
+              <w:spacing w:line="240" w:lineRule="auto"/>
+              <w:contextualSpacing w:val="0"/>
+            </w:pPr>
+            <w:r>
+              <w:rPr>
+                <w:sz w:val="18"/>
+                <w:szCs w:val="18"/>
+                <w:highlight w:val="white"/>
+                <w:rtl w:val="0"/>
+              </w:rPr>
+              <w:t xml:space="preserve">AwardDateAxis</w:t>
+            </w:r>
+          </w:p>
+        </w:tc>
+        <w:tc>
+          <w:tcPr>
+            <w:tcMar>
+              <w:top w:w="100.0" w:type="dxa"/>
+              <w:left w:w="100.0" w:type="dxa"/>
+              <w:bottom w:w="100.0" w:type="dxa"/>
+              <w:right w:w="100.0" w:type="dxa"/>
+            </w:tcMar>
+          </w:tcPr>
+          <w:p>
+            <w:pPr>
+              <w:widowControl w:val="0"/>
+              <w:spacing w:line="240" w:lineRule="auto"/>
+              <w:contextualSpacing w:val="0"/>
+            </w:pPr>
+            <w:r>
+              <w:rPr>
+                <w:sz w:val="18"/>
+                <w:szCs w:val="18"/>
+                <w:highlight w:val="white"/>
+                <w:rtl w:val="0"/>
+              </w:rPr>
+              <w:t xml:space="preserve">Award Date [Axis]</w:t>
+            </w:r>
+          </w:p>
+        </w:tc>
+        <w:tc>
+          <w:tcPr>
+            <w:tcMar>
+              <w:top w:w="100.0" w:type="dxa"/>
+              <w:left w:w="100.0" w:type="dxa"/>
+              <w:bottom w:w="100.0" w:type="dxa"/>
+              <w:right w:w="100.0" w:type="dxa"/>
+            </w:tcMar>
+          </w:tcPr>
+          <w:p>
+            <w:pPr>
+              <w:widowControl w:val="0"/>
+              <w:spacing w:line="240" w:lineRule="auto"/>
+              <w:contextualSpacing w:val="0"/>
+            </w:pPr>
+            <w:r>
+              <w:rPr>
+                <w:sz w:val="18"/>
+                <w:szCs w:val="18"/>
+                <w:highlight w:val="white"/>
+                <w:rtl w:val="0"/>
+              </w:rPr>
+              <w:t xml:space="preserve">None</w:t>
+            </w:r>
+          </w:p>
+        </w:tc>
+        <w:tc>
+          <w:tcPr>
+            <w:tcMar>
+              <w:top w:w="100.0" w:type="dxa"/>
+              <w:left w:w="100.0" w:type="dxa"/>
+              <w:bottom w:w="100.0" w:type="dxa"/>
+              <w:right w:w="100.0" w:type="dxa"/>
+            </w:tcMar>
+          </w:tcPr>
+          <w:p>
+            <w:pPr>
+              <w:widowControl w:val="0"/>
+              <w:spacing w:line="240" w:lineRule="auto"/>
+              <w:contextualSpacing w:val="0"/>
+            </w:pPr>
+            <w:r>
+              <w:rPr>
+                <w:sz w:val="18"/>
+                <w:szCs w:val="18"/>
+                <w:highlight w:val="white"/>
+                <w:rtl w:val="0"/>
+              </w:rPr>
+              <w:t xml:space="preserve">Yes</w:t>
+            </w:r>
+          </w:p>
+        </w:tc>
+      </w:tr>
+      <w:tr>
+        <w:trPr>
+          <w:trHeight w:val="860" w:hRule="atLeast"/>
+        </w:trPr>
+        <w:tc>
+          <w:tcPr>
+            <w:tcMar>
+              <w:top w:w="100.0" w:type="dxa"/>
+              <w:left w:w="100.0" w:type="dxa"/>
+              <w:bottom w:w="100.0" w:type="dxa"/>
+              <w:right w:w="100.0" w:type="dxa"/>
+            </w:tcMar>
+          </w:tcPr>
+          <w:p>
+            <w:pPr>
+              <w:widowControl w:val="0"/>
+              <w:spacing w:line="240" w:lineRule="auto"/>
+              <w:contextualSpacing w:val="0"/>
+            </w:pPr>
+            <w:r>
+              <w:rPr>
+                <w:sz w:val="18"/>
+                <w:szCs w:val="18"/>
+                <w:highlight w:val="white"/>
+                <w:rtl w:val="0"/>
+              </w:rPr>
+              <w:t xml:space="preserve">DQC_0001.73</w:t>
+            </w:r>
+          </w:p>
+        </w:tc>
+        <w:tc>
+          <w:tcPr>
+            <w:tcMar>
+              <w:top w:w="100.0" w:type="dxa"/>
+              <w:left w:w="100.0" w:type="dxa"/>
+              <w:bottom w:w="100.0" w:type="dxa"/>
+              <w:right w:w="100.0" w:type="dxa"/>
+            </w:tcMar>
+          </w:tcPr>
+          <w:p>
+            <w:pPr>
+              <w:widowControl w:val="0"/>
+              <w:spacing w:line="240" w:lineRule="auto"/>
+              <w:contextualSpacing w:val="0"/>
+            </w:pPr>
+            <w:r>
+              <w:rPr>
+                <w:sz w:val="18"/>
+                <w:szCs w:val="18"/>
+                <w:highlight w:val="white"/>
+                <w:rtl w:val="0"/>
+              </w:rPr>
+              <w:t xml:space="preserve">SubsequentEventTypeAxis</w:t>
+            </w:r>
+          </w:p>
+        </w:tc>
+        <w:tc>
+          <w:tcPr>
+            <w:tcMar>
+              <w:top w:w="100.0" w:type="dxa"/>
+              <w:left w:w="100.0" w:type="dxa"/>
+              <w:bottom w:w="100.0" w:type="dxa"/>
+              <w:right w:w="100.0" w:type="dxa"/>
+            </w:tcMar>
+          </w:tcPr>
+          <w:p>
+            <w:pPr>
+              <w:contextualSpacing w:val="0"/>
+              <w:jc w:val="both"/>
+            </w:pPr>
+            <w:r>
+              <w:rPr>
+                <w:sz w:val="18"/>
+                <w:szCs w:val="18"/>
+                <w:highlight w:val="white"/>
+                <w:rtl w:val="0"/>
+              </w:rPr>
+              <w:t xml:space="preserve">Subsequent Event Type [Axis]</w:t>
+            </w:r>
+          </w:p>
+        </w:tc>
+        <w:tc>
+          <w:tcPr>
+            <w:tcMar>
+              <w:top w:w="100.0" w:type="dxa"/>
+              <w:left w:w="100.0" w:type="dxa"/>
+              <w:bottom w:w="100.0" w:type="dxa"/>
+              <w:right w:w="100.0" w:type="dxa"/>
+            </w:tcMar>
+          </w:tcPr>
+          <w:p>
+            <w:pPr>
+              <w:contextualSpacing w:val="0"/>
+              <w:jc w:val="both"/>
+            </w:pPr>
+            <w:r>
+              <w:rPr>
+                <w:sz w:val="18"/>
+                <w:szCs w:val="18"/>
+                <w:highlight w:val="white"/>
+                <w:rtl w:val="0"/>
+              </w:rPr>
+              <w:t xml:space="preserve">SubsequentEventTypeMember</w:t>
             </w:r>
           </w:p>
         </w:tc>
@@ -3993,7 +5070,7 @@
                 <w:highlight w:val="white"/>
                 <w:vertAlign w:val="superscript"/>
               </w:rPr>
-              <w:footnoteReference w:customMarkFollows="0" w:id="7"/>
+              <w:footnoteReference w:customMarkFollows="0" w:id="8"/>
             </w:r>
             <w:r>
               <w:rPr>
@@ -10042,8 +11119,65 @@
     <w:p>
       <w:pPr>
         <w:contextualSpacing w:val="0"/>
-        <w:rPr/>
-      </w:pPr>
+      </w:pPr>
+      <w:r>
+        <w:rPr>
+          <w:rFonts w:ascii="Trebuchet MS" w:cs="Trebuchet MS" w:eastAsia="Trebuchet MS" w:hAnsi="Trebuchet MS"/>
+          <w:i w:val="1"/>
+          <w:color w:val="666666"/>
+          <w:sz w:val="26"/>
+          <w:szCs w:val="26"/>
+          <w:rtl w:val="0"/>
+        </w:rPr>
+        <w:t xml:space="preserve">Appendix 5 - Allowable Member on the Hedging Designation [Axis] </w:t>
+      </w:r>
+      <w:r>
+        <w:rPr>
+          <w:rtl w:val="0"/>
+        </w:rPr>
+      </w:r>
+    </w:p>
+    <w:p>
+      <w:pPr>
+        <w:contextualSpacing w:val="0"/>
+      </w:pPr>
+      <w:r>
+        <w:rPr>
+          <w:rtl w:val="0"/>
+        </w:rPr>
+      </w:r>
+    </w:p>
+    <w:p>
+      <w:pPr>
+        <w:contextualSpacing w:val="0"/>
+        <w:jc w:val="both"/>
+      </w:pPr>
+      <w:r>
+        <w:rPr>
+          <w:rtl w:val="0"/>
+        </w:rPr>
+        <w:t xml:space="preserve">The  axis HedgingDesignationAxis only allows members that are defined as children of this axis in the US GAAP Taxonomy.  There is one exception to this rule where the one extension member is permitted to be used on the axis to ensure that this guidance does not conflict with the FASB Implementation guide “Notional Amount Disclosures”. This following extension member could also  be defined in the company's extension.</w:t>
+      </w:r>
+    </w:p>
+    <w:p>
+      <w:pPr>
+        <w:numPr>
+          <w:ilvl w:val="0"/>
+          <w:numId w:val="1"/>
+        </w:numPr>
+        <w:ind w:left="720" w:hanging="360"/>
+        <w:contextualSpacing w:val="1"/>
+        <w:jc w:val="both"/>
+        <w:rPr>
+          <w:u w:val="none"/>
+        </w:rPr>
+      </w:pPr>
+      <w:r>
+        <w:rPr>
+          <w:rtl w:val="0"/>
+        </w:rPr>
+        <w:t xml:space="preserve">NotDesignatedasHedgingInstrumentManagementHedgesMember</w:t>
+      </w:r>
       <w:r>
         <w:rPr>
           <w:rtl w:val="0"/>
@@ -10062,7 +11196,7 @@
 </w:document>
 </file>
 
-<file path=word/footer1.xml><?xml version="1.0" encoding="utf-8"?>
+<file path=word/footer.xml><?xml version="1.0" encoding="utf-8"?>
 <w:ftr xmlns:mc="http://schemas.openxmlformats.org/markup-compatibility/2006" xmlns:o="urn:schemas-microsoft-com:office:office" xmlns:r="http://schemas.openxmlformats.org/officeDocument/2006/relationships" xmlns:m="http://schemas.openxmlformats.org/officeDocument/2006/math" xmlns:v="urn:schemas-microsoft-com:vml" xmlns:wp="http://schemas.openxmlformats.org/drawingml/2006/wordprocessingDrawing" xmlns:w10="urn:schemas-microsoft-com:office:word" xmlns:w="http://schemas.openxmlformats.org/wordprocessingml/2006/main" xmlns:wne="http://schemas.microsoft.com/office/word/2006/wordml" xmlns:sl="http://schemas.openxmlformats.org/schemaLibrary/2006/main" xmlns:a="http://schemas.openxmlformats.org/drawingml/2006/main" xmlns:pic="http://schemas.openxmlformats.org/drawingml/2006/picture" xmlns:c="http://schemas.openxmlformats.org/drawingml/2006/chart" xmlns:lc="http://schemas.openxmlformats.org/drawingml/2006/lockedCanvas" xmlns:dgm="http://schemas.openxmlformats.org/drawingml/2006/diagram" xmlns:wps="http://schemas.microsoft.com/office/word/2010/wordprocessingShape" xmlns:wpg="http://schemas.microsoft.com/office/word/2010/wordprocessingGroup">
   <w:p>
     <w:pPr>
@@ -10077,7 +11211,7 @@
 </w:ftr>
 </file>
 
-<file path=word/footer2.xml><?xml version="1.0" encoding="utf-8"?>
+<file path=word/footer1.xml><?xml version="1.0" encoding="utf-8"?>
 <w:ftr xmlns:mc="http://schemas.openxmlformats.org/markup-compatibility/2006" xmlns:o="urn:schemas-microsoft-com:office:office" xmlns:r="http://schemas.openxmlformats.org/officeDocument/2006/relationships" xmlns:m="http://schemas.openxmlformats.org/officeDocument/2006/math" xmlns:v="urn:schemas-microsoft-com:vml" xmlns:wp="http://schemas.openxmlformats.org/drawingml/2006/wordprocessingDrawing" xmlns:w10="urn:schemas-microsoft-com:office:word" xmlns:w="http://schemas.openxmlformats.org/wordprocessingml/2006/main" xmlns:wne="http://schemas.microsoft.com/office/word/2006/wordml" xmlns:sl="http://schemas.openxmlformats.org/schemaLibrary/2006/main" xmlns:a="http://schemas.openxmlformats.org/drawingml/2006/main" xmlns:pic="http://schemas.openxmlformats.org/drawingml/2006/picture" xmlns:c="http://schemas.openxmlformats.org/drawingml/2006/chart" xmlns:lc="http://schemas.openxmlformats.org/drawingml/2006/lockedCanvas" xmlns:dgm="http://schemas.openxmlformats.org/drawingml/2006/diagram" xmlns:wps="http://schemas.microsoft.com/office/word/2010/wordprocessingShape" xmlns:wpg="http://schemas.microsoft.com/office/word/2010/wordprocessingGroup">
   <w:p>
     <w:pPr>
@@ -10134,7 +11268,71 @@
       </w:r>
     </w:p>
   </w:footnote>
-  <w:footnote w:id="5">
+  <w:footnote w:id="6">
+    <w:p>
+      <w:pPr>
+        <w:keepNext w:val="0"/>
+        <w:keepLines w:val="0"/>
+        <w:widowControl w:val="0"/>
+        <w:spacing w:after="0" w:before="0" w:line="240" w:lineRule="auto"/>
+        <w:ind w:left="0" w:right="0" w:firstLine="0"/>
+        <w:contextualSpacing w:val="0"/>
+        <w:jc w:val="both"/>
+      </w:pPr>
+      <w:r>
+        <w:rPr>
+          <w:rStyle w:val="FootnoteReference"/>
+          <w:vertAlign w:val="superscript"/>
+        </w:rPr>
+        <w:footnoteRef/>
+      </w:r>
+      <w:r>
+        <w:rPr>
+          <w:sz w:val="20"/>
+          <w:szCs w:val="20"/>
+          <w:rtl w:val="0"/>
+        </w:rPr>
+        <w:t xml:space="preserve"> This should be a specifically named counterparty and not a generic member representing a group of counterparties. Some companies have used generic members defined in the taxonomy like </w:t>
+      </w:r>
+      <w:r>
+        <w:rPr>
+          <w:rFonts w:ascii="Courier New" w:cs="Courier New" w:eastAsia="Courier New" w:hAnsi="Courier New"/>
+          <w:sz w:val="18"/>
+          <w:szCs w:val="18"/>
+          <w:highlight w:val="white"/>
+          <w:rtl w:val="0"/>
+        </w:rPr>
+        <w:t xml:space="preserve">SubsidiaryIssuerMember </w:t>
+      </w:r>
+      <w:r>
+        <w:rPr>
+          <w:sz w:val="20"/>
+          <w:szCs w:val="20"/>
+          <w:rtl w:val="0"/>
+        </w:rPr>
+        <w:t xml:space="preserve">or </w:t>
+      </w:r>
+      <w:r>
+        <w:rPr>
+          <w:rFonts w:ascii="Courier New" w:cs="Courier New" w:eastAsia="Courier New" w:hAnsi="Courier New"/>
+          <w:sz w:val="18"/>
+          <w:szCs w:val="18"/>
+          <w:highlight w:val="white"/>
+          <w:rtl w:val="0"/>
+        </w:rPr>
+        <w:t xml:space="preserve">DirectorMember.</w:t>
+      </w:r>
+      <w:r>
+        <w:rPr>
+          <w:sz w:val="20"/>
+          <w:szCs w:val="20"/>
+          <w:rtl w:val="0"/>
+        </w:rPr>
+        <w:t xml:space="preserve"> These should only be used where these members are synonymous with a single entity. The Parent Company should not be used as the consolidated entity is comprised of the parent.  If a subsidiary had a transaction with the parent the subsidiary would be the counterparty.</w:t>
+      </w:r>
+    </w:p>
+  </w:footnote>
+  <w:footnote w:id="1">
     <w:p>
       <w:pPr>
         <w:keepNext w:val="0"/>
@@ -10158,7 +11356,7 @@
           <w:szCs w:val="20"/>
           <w:rtl w:val="0"/>
         </w:rPr>
-        <w:t xml:space="preserve"> This should be a specifically named counterparty and not a generic member representing a group of counterparties. Some companies have used generic members defined in the taxonomy like </w:t>
+        <w:t xml:space="preserve"> Extensions should be limited to those cases where the company groups multiple hierachical levels together (See appendix 1). The </w:t>
       </w:r>
       <w:r>
         <w:rPr>
@@ -10168,7 +11366,16 @@
           <w:highlight w:val="white"/>
           <w:rtl w:val="0"/>
         </w:rPr>
-        <w:t xml:space="preserve">SubsidiaryIssuerMember </w:t>
+        <w:t xml:space="preserve">EstimateOfFairValueFairValueDisclosureMember</w:t>
+      </w:r>
+      <w:r>
+        <w:rPr>
+          <w:sz w:val="18"/>
+          <w:szCs w:val="18"/>
+          <w:highlight w:val="white"/>
+          <w:rtl w:val="0"/>
+        </w:rPr>
+        <w:t xml:space="preserve"> </w:t>
       </w:r>
       <w:r>
         <w:rPr>
@@ -10176,7 +11383,7 @@
           <w:szCs w:val="20"/>
           <w:rtl w:val="0"/>
         </w:rPr>
-        <w:t xml:space="preserve">or </w:t>
+        <w:t xml:space="preserve">element should not be added to this axis.  This member represents the default for this axis and the amount representing this total does not need the member </w:t>
       </w:r>
       <w:r>
         <w:rPr>
@@ -10186,7 +11393,7 @@
           <w:highlight w:val="white"/>
           <w:rtl w:val="0"/>
         </w:rPr>
-        <w:t xml:space="preserve">DirectorMember.</w:t>
+        <w:t xml:space="preserve">EstimateOfFairValueFairValueDisclosureMember </w:t>
       </w:r>
       <w:r>
         <w:rPr>
@@ -10194,11 +11401,80 @@
           <w:szCs w:val="20"/>
           <w:rtl w:val="0"/>
         </w:rPr>
-        <w:t xml:space="preserve"> These should only be used where these members are synonymous with a single entity. The Parent Company should not be used as the consolidated entity is comprised of the parent.  If a subsidiary had a transaction with the parent the subsidiary would be the counterparty.</w:t>
+        <w:t xml:space="preserve">associated with it.</w:t>
       </w:r>
     </w:p>
   </w:footnote>
-  <w:footnote w:id="1">
+  <w:footnote w:id="3">
+    <w:p>
+      <w:pPr>
+        <w:spacing w:line="240" w:lineRule="auto"/>
+        <w:contextualSpacing w:val="0"/>
+      </w:pPr>
+      <w:r>
+        <w:rPr>
+          <w:rStyle w:val="FootnoteReference"/>
+          <w:vertAlign w:val="superscript"/>
+        </w:rPr>
+        <w:footnoteRef/>
+      </w:r>
+      <w:r>
+        <w:rPr>
+          <w:sz w:val="20"/>
+          <w:szCs w:val="20"/>
+          <w:rtl w:val="0"/>
+        </w:rPr>
+        <w:t xml:space="preserve"> This axis can only have the member </w:t>
+      </w:r>
+      <w:r>
+        <w:rPr>
+          <w:rFonts w:ascii="Courier New" w:cs="Courier New" w:eastAsia="Courier New" w:hAnsi="Courier New"/>
+          <w:sz w:val="18"/>
+          <w:szCs w:val="18"/>
+          <w:highlight w:val="white"/>
+          <w:rtl w:val="0"/>
+        </w:rPr>
+        <w:t xml:space="preserve">ReclassificationOutOfAccumulatedOtherComprehensiveIncomeMember </w:t>
+      </w:r>
+      <w:r>
+        <w:rPr>
+          <w:sz w:val="20"/>
+          <w:szCs w:val="20"/>
+          <w:rtl w:val="0"/>
+        </w:rPr>
+        <w:t xml:space="preserve">associated with it.</w:t>
+      </w:r>
+      <w:r>
+        <w:rPr>
+          <w:rtl w:val="0"/>
+        </w:rPr>
+      </w:r>
+    </w:p>
+  </w:footnote>
+  <w:footnote w:id="2">
+    <w:p>
+      <w:pPr>
+        <w:spacing w:line="240" w:lineRule="auto"/>
+        <w:contextualSpacing w:val="0"/>
+      </w:pPr>
+      <w:r>
+        <w:rPr>
+          <w:rStyle w:val="FootnoteReference"/>
+          <w:vertAlign w:val="superscript"/>
+        </w:rPr>
+        <w:footnoteRef/>
+      </w:r>
+      <w:r>
+        <w:rPr>
+          <w:sz w:val="20"/>
+          <w:szCs w:val="20"/>
+          <w:rtl w:val="0"/>
+        </w:rPr>
+        <w:t xml:space="preserve"> Two extensions are permitted and are defined here where these groups are aggregated. No group for level 1 and level 3 was created as no company had created an extension for this.</w:t>
+      </w:r>
+    </w:p>
+  </w:footnote>
+  <w:footnote w:id="5">
     <w:p>
       <w:pPr>
         <w:keepNext w:val="0"/>
@@ -10207,7 +11483,7 @@
         <w:spacing w:after="0" w:before="0" w:line="240" w:lineRule="auto"/>
         <w:ind w:left="0" w:right="0" w:firstLine="0"/>
         <w:contextualSpacing w:val="0"/>
-        <w:jc w:val="left"/>
+        <w:jc w:val="both"/>
       </w:pPr>
       <w:r>
         <w:rPr>
@@ -10222,7 +11498,7 @@
           <w:szCs w:val="20"/>
           <w:rtl w:val="0"/>
         </w:rPr>
-        <w:t xml:space="preserve"> Extensions should be limited to those cases where the company groups multiple hierachical levels together (See appendix 1). The </w:t>
+        <w:t xml:space="preserve"> In many cases companies have used the member </w:t>
       </w:r>
       <w:r>
         <w:rPr>
@@ -10232,16 +11508,7 @@
           <w:highlight w:val="white"/>
           <w:rtl w:val="0"/>
         </w:rPr>
-        <w:t xml:space="preserve">EstimateOfFairValueFairValueDisclosureMember</w:t>
-      </w:r>
-      <w:r>
-        <w:rPr>
-          <w:sz w:val="18"/>
-          <w:szCs w:val="18"/>
-          <w:highlight w:val="white"/>
-          <w:rtl w:val="0"/>
-        </w:rPr>
-        <w:t xml:space="preserve"> </w:t>
+        <w:t xml:space="preserve">EquityMethodInvestmentsMember </w:t>
       </w:r>
       <w:r>
         <w:rPr>
@@ -10249,98 +11516,34 @@
           <w:szCs w:val="20"/>
           <w:rtl w:val="0"/>
         </w:rPr>
-        <w:t xml:space="preserve">element should not be added to this axis.  This member represents the default for this axis and the amount representing this total does not need the member </w:t>
-      </w:r>
-      <w:r>
-        <w:rPr>
-          <w:rFonts w:ascii="Courier New" w:cs="Courier New" w:eastAsia="Courier New" w:hAnsi="Courier New"/>
-          <w:sz w:val="18"/>
-          <w:szCs w:val="18"/>
-          <w:highlight w:val="white"/>
-          <w:rtl w:val="0"/>
-        </w:rPr>
-        <w:t xml:space="preserve">EstimateOfFairValueFairValueDisclosureMember </w:t>
-      </w:r>
-      <w:r>
-        <w:rPr>
-          <w:sz w:val="20"/>
-          <w:szCs w:val="20"/>
-          <w:rtl w:val="0"/>
-        </w:rPr>
-        <w:t xml:space="preserve">associated with it.</w:t>
-      </w:r>
-    </w:p>
-  </w:footnote>
-  <w:footnote w:id="3">
-    <w:p>
-      <w:pPr>
-        <w:spacing w:line="240" w:lineRule="auto"/>
-        <w:contextualSpacing w:val="0"/>
-      </w:pPr>
-      <w:r>
-        <w:rPr>
-          <w:rStyle w:val="FootnoteReference"/>
-          <w:vertAlign w:val="superscript"/>
-        </w:rPr>
-        <w:footnoteRef/>
-      </w:r>
-      <w:r>
-        <w:rPr>
-          <w:sz w:val="20"/>
-          <w:szCs w:val="20"/>
-          <w:rtl w:val="0"/>
-        </w:rPr>
-        <w:t xml:space="preserve"> This axis can only have the member </w:t>
-      </w:r>
-      <w:r>
-        <w:rPr>
-          <w:rFonts w:ascii="Courier New" w:cs="Courier New" w:eastAsia="Courier New" w:hAnsi="Courier New"/>
-          <w:sz w:val="18"/>
-          <w:szCs w:val="18"/>
-          <w:highlight w:val="white"/>
-          <w:rtl w:val="0"/>
-        </w:rPr>
-        <w:t xml:space="preserve">ReclassificationOutOfAccumulatedOtherComprehensiveIncomeMember </w:t>
-      </w:r>
-      <w:r>
-        <w:rPr>
-          <w:sz w:val="20"/>
-          <w:szCs w:val="20"/>
-          <w:rtl w:val="0"/>
-        </w:rPr>
-        <w:t xml:space="preserve">associated with it.</w:t>
-      </w:r>
-      <w:r>
-        <w:rPr>
-          <w:rtl w:val="0"/>
-        </w:rPr>
-      </w:r>
-    </w:p>
-  </w:footnote>
-  <w:footnote w:id="2">
-    <w:p>
-      <w:pPr>
-        <w:spacing w:line="240" w:lineRule="auto"/>
-        <w:contextualSpacing w:val="0"/>
-      </w:pPr>
-      <w:r>
-        <w:rPr>
-          <w:rStyle w:val="FootnoteReference"/>
-          <w:vertAlign w:val="superscript"/>
-        </w:rPr>
-        <w:footnoteRef/>
-      </w:r>
-      <w:r>
-        <w:rPr>
-          <w:sz w:val="20"/>
-          <w:szCs w:val="20"/>
-          <w:rtl w:val="0"/>
-        </w:rPr>
-        <w:t xml:space="preserve"> Two extensions are permitted and are defined here where these groups are aggregated. No group for level 1 and level 3 was created as no company had created an extension for this.</w:t>
+        <w:t xml:space="preserve">in conjunction with a financial statement line item like revenue to represent summary financial information for equity method investments. This member should not be used as specific equity method line items are defined for financial statement line items. </w:t>
       </w:r>
     </w:p>
   </w:footnote>
   <w:footnote w:id="4">
+    <w:p>
+      <w:pPr>
+        <w:spacing w:line="240" w:lineRule="auto"/>
+        <w:contextualSpacing w:val="0"/>
+      </w:pPr>
+      <w:r>
+        <w:rPr>
+          <w:rStyle w:val="FootnoteReference"/>
+          <w:vertAlign w:val="superscript"/>
+        </w:rPr>
+        <w:footnoteRef/>
+      </w:r>
+      <w:r>
+        <w:rPr>
+          <w:sz w:val="20"/>
+          <w:szCs w:val="20"/>
+          <w:rtl w:val="0"/>
+        </w:rPr>
+        <w:t xml:space="preserve"> In many cases members are used that are investments and not debt. In those cases the equivalent debt member should be used. </w:t>
+      </w:r>
+    </w:p>
+  </w:footnote>
+  <w:footnote w:id="7">
     <w:p>
       <w:pPr>
         <w:keepNext w:val="0"/>
@@ -10349,7 +11552,7 @@
         <w:spacing w:after="0" w:before="0" w:line="240" w:lineRule="auto"/>
         <w:ind w:left="0" w:right="0" w:firstLine="0"/>
         <w:contextualSpacing w:val="0"/>
-        <w:jc w:val="left"/>
+        <w:jc w:val="both"/>
       </w:pPr>
       <w:r>
         <w:rPr>
@@ -10364,7 +11567,7 @@
           <w:szCs w:val="20"/>
           <w:rtl w:val="0"/>
         </w:rPr>
-        <w:t xml:space="preserve"> In many cases companies have used the member </w:t>
+        <w:t xml:space="preserve"> Two additional extensions are permitted for Net Long and Net Short positions. Use the elements </w:t>
       </w:r>
       <w:r>
         <w:rPr>
@@ -10374,7 +11577,7 @@
           <w:highlight w:val="white"/>
           <w:rtl w:val="0"/>
         </w:rPr>
-        <w:t xml:space="preserve">EquityMethodInvestmentsMember </w:t>
+        <w:t xml:space="preserve">NetLongPosition </w:t>
       </w:r>
       <w:r>
         <w:rPr>
@@ -10382,35 +11585,7 @@
           <w:szCs w:val="20"/>
           <w:rtl w:val="0"/>
         </w:rPr>
-        <w:t xml:space="preserve">in conjunction with a financial statement line item like revenue to represent summary financial information for equity method investments. This member should not be used as specific equity method line items are defined for financial statement line items. </w:t>
-      </w:r>
-    </w:p>
-  </w:footnote>
-  <w:footnote w:id="6">
-    <w:p>
-      <w:pPr>
-        <w:keepNext w:val="0"/>
-        <w:keepLines w:val="0"/>
-        <w:widowControl w:val="0"/>
-        <w:spacing w:after="0" w:before="0" w:line="240" w:lineRule="auto"/>
-        <w:ind w:left="0" w:right="0" w:firstLine="0"/>
-        <w:contextualSpacing w:val="0"/>
-        <w:jc w:val="left"/>
-      </w:pPr>
-      <w:r>
-        <w:rPr>
-          <w:rStyle w:val="FootnoteReference"/>
-          <w:vertAlign w:val="superscript"/>
-        </w:rPr>
-        <w:footnoteRef/>
-      </w:r>
-      <w:r>
-        <w:rPr>
-          <w:sz w:val="20"/>
-          <w:szCs w:val="20"/>
-          <w:rtl w:val="0"/>
-        </w:rPr>
-        <w:t xml:space="preserve"> Two additional extensions are permitted for Net Long and Net Short positions. Use the elements </w:t>
+        <w:t xml:space="preserve">and </w:t>
       </w:r>
       <w:r>
         <w:rPr>
@@ -10420,7 +11595,7 @@
           <w:highlight w:val="white"/>
           <w:rtl w:val="0"/>
         </w:rPr>
-        <w:t xml:space="preserve">NetLongPosition </w:t>
+        <w:t xml:space="preserve">NetShortPosition.</w:t>
       </w:r>
       <w:r>
         <w:rPr>
@@ -10428,17 +11603,22 @@
           <w:szCs w:val="20"/>
           <w:rtl w:val="0"/>
         </w:rPr>
-        <w:t xml:space="preserve">and </w:t>
-      </w:r>
-      <w:r>
-        <w:rPr>
-          <w:rFonts w:ascii="Courier New" w:cs="Courier New" w:eastAsia="Courier New" w:hAnsi="Courier New"/>
-          <w:sz w:val="18"/>
-          <w:szCs w:val="18"/>
-          <w:highlight w:val="white"/>
-          <w:rtl w:val="0"/>
-        </w:rPr>
-        <w:t xml:space="preserve">NetShortPosition.</w:t>
+        <w:t xml:space="preserve"> It is assumed that the existing members are Gross.</w:t>
+      </w:r>
+    </w:p>
+  </w:footnote>
+  <w:footnote w:id="8">
+    <w:p>
+      <w:pPr>
+        <w:spacing w:line="240" w:lineRule="auto"/>
+        <w:contextualSpacing w:val="0"/>
+      </w:pPr>
+      <w:r>
+        <w:rPr>
+          <w:rStyle w:val="FootnoteReference"/>
+          <w:vertAlign w:val="superscript"/>
+        </w:rPr>
+        <w:footnoteRef/>
       </w:r>
       <w:r>
         <w:rPr>
@@ -10446,30 +11626,7 @@
           <w:szCs w:val="20"/>
           <w:rtl w:val="0"/>
         </w:rPr>
-        <w:t xml:space="preserve"> It is assumed that the existing members are Gross.</w:t>
-      </w:r>
-    </w:p>
-  </w:footnote>
-  <w:footnote w:id="7">
-    <w:p>
-      <w:pPr>
-        <w:spacing w:line="240" w:lineRule="auto"/>
-        <w:contextualSpacing w:val="0"/>
-      </w:pPr>
-      <w:r>
-        <w:rPr>
-          <w:rStyle w:val="FootnoteReference"/>
-          <w:vertAlign w:val="superscript"/>
-        </w:rPr>
-        <w:footnoteRef/>
-      </w:r>
-      <w:r>
-        <w:rPr>
-          <w:sz w:val="20"/>
-          <w:szCs w:val="20"/>
-          <w:rtl w:val="0"/>
-        </w:rPr>
-        <w:t xml:space="preserve"> A specific list of members will be identified for combinations that are often combined.</w:t>
+        <w:t xml:space="preserve"> Based on FASB FAQ.</w:t>
       </w:r>
     </w:p>
   </w:footnote>
@@ -10477,7 +11634,121 @@
 </file>
 
 <file path=word/numbering.xml><?xml version="1.0" encoding="utf-8"?>
-<w:numbering xmlns:mc="http://schemas.openxmlformats.org/markup-compatibility/2006" xmlns:o="urn:schemas-microsoft-com:office:office" xmlns:r="http://schemas.openxmlformats.org/officeDocument/2006/relationships" xmlns:m="http://schemas.openxmlformats.org/officeDocument/2006/math" xmlns:v="urn:schemas-microsoft-com:vml" xmlns:wp="http://schemas.openxmlformats.org/drawingml/2006/wordprocessingDrawing" xmlns:w10="urn:schemas-microsoft-com:office:word" xmlns:w="http://schemas.openxmlformats.org/wordprocessingml/2006/main" xmlns:wne="http://schemas.microsoft.com/office/word/2006/wordml" xmlns:sl="http://schemas.openxmlformats.org/schemaLibrary/2006/main" xmlns:a="http://schemas.openxmlformats.org/drawingml/2006/main" xmlns:pic="http://schemas.openxmlformats.org/drawingml/2006/picture" xmlns:c="http://schemas.openxmlformats.org/drawingml/2006/chart" xmlns:lc="http://schemas.openxmlformats.org/drawingml/2006/lockedCanvas" xmlns:dgm="http://schemas.openxmlformats.org/drawingml/2006/diagram" xmlns:wps="http://schemas.microsoft.com/office/word/2010/wordprocessingShape" xmlns:wpg="http://schemas.microsoft.com/office/word/2010/wordprocessingGroup"/>
+<w:numbering xmlns:mc="http://schemas.openxmlformats.org/markup-compatibility/2006" xmlns:o="urn:schemas-microsoft-com:office:office" xmlns:r="http://schemas.openxmlformats.org/officeDocument/2006/relationships" xmlns:m="http://schemas.openxmlformats.org/officeDocument/2006/math" xmlns:v="urn:schemas-microsoft-com:vml" xmlns:wp="http://schemas.openxmlformats.org/drawingml/2006/wordprocessingDrawing" xmlns:w10="urn:schemas-microsoft-com:office:word" xmlns:w="http://schemas.openxmlformats.org/wordprocessingml/2006/main" xmlns:wne="http://schemas.microsoft.com/office/word/2006/wordml" xmlns:sl="http://schemas.openxmlformats.org/schemaLibrary/2006/main" xmlns:a="http://schemas.openxmlformats.org/drawingml/2006/main" xmlns:pic="http://schemas.openxmlformats.org/drawingml/2006/picture" xmlns:c="http://schemas.openxmlformats.org/drawingml/2006/chart" xmlns:lc="http://schemas.openxmlformats.org/drawingml/2006/lockedCanvas" xmlns:dgm="http://schemas.openxmlformats.org/drawingml/2006/diagram" xmlns:wps="http://schemas.microsoft.com/office/word/2010/wordprocessingShape" xmlns:wpg="http://schemas.microsoft.com/office/word/2010/wordprocessingGroup">
+  <w:abstractNum w:abstractNumId="1">
+    <w:lvl w:ilvl="0">
+      <w:start w:val="1"/>
+      <w:numFmt w:val="bullet"/>
+      <w:lvlText w:val="●"/>
+      <w:lvlJc w:val="left"/>
+      <w:pPr>
+        <w:ind w:left="720" w:firstLine="360"/>
+      </w:pPr>
+      <w:rPr>
+        <w:u w:val="none"/>
+      </w:rPr>
+    </w:lvl>
+    <w:lvl w:ilvl="1">
+      <w:start w:val="1"/>
+      <w:numFmt w:val="bullet"/>
+      <w:lvlText w:val="○"/>
+      <w:lvlJc w:val="left"/>
+      <w:pPr>
+        <w:ind w:left="1440" w:firstLine="1080"/>
+      </w:pPr>
+      <w:rPr>
+        <w:u w:val="none"/>
+      </w:rPr>
+    </w:lvl>
+    <w:lvl w:ilvl="2">
+      <w:start w:val="1"/>
+      <w:numFmt w:val="bullet"/>
+      <w:lvlText w:val="■"/>
+      <w:lvlJc w:val="left"/>
+      <w:pPr>
+        <w:ind w:left="2160" w:firstLine="1800"/>
+      </w:pPr>
+      <w:rPr>
+        <w:u w:val="none"/>
+      </w:rPr>
+    </w:lvl>
+    <w:lvl w:ilvl="3">
+      <w:start w:val="1"/>
+      <w:numFmt w:val="bullet"/>
+      <w:lvlText w:val="●"/>
+      <w:lvlJc w:val="left"/>
+      <w:pPr>
+        <w:ind w:left="2880" w:firstLine="2520"/>
+      </w:pPr>
+      <w:rPr>
+        <w:u w:val="none"/>
+      </w:rPr>
+    </w:lvl>
+    <w:lvl w:ilvl="4">
+      <w:start w:val="1"/>
+      <w:numFmt w:val="bullet"/>
+      <w:lvlText w:val="○"/>
+      <w:lvlJc w:val="left"/>
+      <w:pPr>
+        <w:ind w:left="3600" w:firstLine="3240"/>
+      </w:pPr>
+      <w:rPr>
+        <w:u w:val="none"/>
+      </w:rPr>
+    </w:lvl>
+    <w:lvl w:ilvl="5">
+      <w:start w:val="1"/>
+      <w:numFmt w:val="bullet"/>
+      <w:lvlText w:val="■"/>
+      <w:lvlJc w:val="left"/>
+      <w:pPr>
+        <w:ind w:left="4320" w:firstLine="3960"/>
+      </w:pPr>
+      <w:rPr>
+        <w:u w:val="none"/>
+      </w:rPr>
+    </w:lvl>
+    <w:lvl w:ilvl="6">
+      <w:start w:val="1"/>
+      <w:numFmt w:val="bullet"/>
+      <w:lvlText w:val="●"/>
+      <w:lvlJc w:val="left"/>
+      <w:pPr>
+        <w:ind w:left="5040" w:firstLine="4680"/>
+      </w:pPr>
+      <w:rPr>
+        <w:u w:val="none"/>
+      </w:rPr>
+    </w:lvl>
+    <w:lvl w:ilvl="7">
+      <w:start w:val="1"/>
+      <w:numFmt w:val="bullet"/>
+      <w:lvlText w:val="○"/>
+      <w:lvlJc w:val="left"/>
+      <w:pPr>
+        <w:ind w:left="5760" w:firstLine="5400"/>
+      </w:pPr>
+      <w:rPr>
+        <w:u w:val="none"/>
+      </w:rPr>
+    </w:lvl>
+    <w:lvl w:ilvl="8">
+      <w:start w:val="1"/>
+      <w:numFmt w:val="bullet"/>
+      <w:lvlText w:val="■"/>
+      <w:lvlJc w:val="left"/>
+      <w:pPr>
+        <w:ind w:left="6480" w:firstLine="6120"/>
+      </w:pPr>
+      <w:rPr>
+        <w:u w:val="none"/>
+      </w:rPr>
+    </w:lvl>
+  </w:abstractNum>
+  <w:num w:numId="1">
+    <w:abstractNumId w:val="1"/>
+  </w:num>
+</w:numbering>
 </file>
 
 <file path=word/styles.xml><?xml version="1.0" encoding="utf-8"?>

</xml_diff>